<commit_message>
Fitting spectra; separate newcommand tex file
</commit_message>
<xml_diff>
--- a/Thesis outline.docx
+++ b/Thesis outline.docx
@@ -1358,7 +1358,13 @@
         <w:rPr>
           <w:b/>
         </w:rPr>
-        <w:t xml:space="preserve"> [PRL in review]</w:t>
+        <w:t xml:space="preserve"> [PRL</w:t>
+      </w:r>
+      <w:r>
+        <w:rPr>
+          <w:b/>
+        </w:rPr>
+        <w:t>]</w:t>
       </w:r>
     </w:p>
     <w:p>
@@ -1399,6 +1405,8 @@
       <w:r>
         <w:t>Conjectures and implications?</w:t>
       </w:r>
+      <w:bookmarkStart w:id="0" w:name="_GoBack"/>
+      <w:bookmarkEnd w:id="0"/>
     </w:p>
     <w:p>
       <w:pPr>
@@ -1467,7 +1475,13 @@
         <w:rPr>
           <w:b/>
         </w:rPr>
-        <w:t xml:space="preserve"> [PRL in review]</w:t>
+        <w:t xml:space="preserve"> [PRL</w:t>
+      </w:r>
+      <w:r>
+        <w:rPr>
+          <w:b/>
+        </w:rPr>
+        <w:t>]</w:t>
       </w:r>
     </w:p>
     <w:p>
@@ -1778,8 +1792,6 @@
       <w:r>
         <w:t>Second spectra</w:t>
       </w:r>
-      <w:bookmarkStart w:id="0" w:name="_GoBack"/>
-      <w:bookmarkEnd w:id="0"/>
     </w:p>
     <w:sectPr>
       <w:pgSz w:w="12240" w:h="15840"/>

</xml_diff>